<commit_message>
CIV-15193 Hearing notices updates for AHN
</commit_message>
<xml_diff>
--- a/docker/docmosis/templates/CV-UNS-HNO-ENG-01201.docx
+++ b/docker/docmosis/templates/CV-UNS-HNO-ENG-01201.docx
@@ -1,6 +1,6 @@
 
 <file path=word/document.xml><?xml version="1.0" encoding="utf-8"?>
-<w:document xmlns:wpc="http://schemas.microsoft.com/office/word/2010/wordprocessingCanvas" xmlns:cx="http://schemas.microsoft.com/office/drawing/2014/chartex" xmlns:cx1="http://schemas.microsoft.com/office/drawing/2015/9/8/chartex" xmlns:cx2="http://schemas.microsoft.com/office/drawing/2015/10/21/chartex" xmlns:cx3="http://schemas.microsoft.com/office/drawing/2016/5/9/chartex" xmlns:cx4="http://schemas.microsoft.com/office/drawing/2016/5/10/chartex" xmlns:cx5="http://schemas.microsoft.com/office/drawing/2016/5/11/chartex" xmlns:cx6="http://schemas.microsoft.com/office/drawing/2016/5/12/chartex" xmlns:cx7="http://schemas.microsoft.com/office/drawing/2016/5/13/chartex" xmlns:cx8="http://schemas.microsoft.com/office/drawing/2016/5/14/chartex" xmlns:mc="http://schemas.openxmlformats.org/markup-compatibility/2006" xmlns:aink="http://schemas.microsoft.com/office/drawing/2016/ink" xmlns:am3d="http://schemas.microsoft.com/office/drawing/2017/model3d" xmlns:o="urn:schemas-microsoft-com:office:office" xmlns:oel="http://schemas.microsoft.com/office/2019/extlst" xmlns:r="http://schemas.openxmlformats.org/officeDocument/2006/relationships" xmlns:m="http://schemas.openxmlformats.org/officeDocument/2006/math" xmlns:v="urn:schemas-microsoft-com:vml" xmlns:wp14="http://schemas.microsoft.com/office/word/2010/wordprocessingDrawing" xmlns:wp="http://schemas.openxmlformats.org/drawingml/2006/wordprocessingDrawing" xmlns:w10="urn:schemas-microsoft-com:office:word" xmlns:w="http://schemas.openxmlformats.org/wordprocessingml/2006/main" xmlns:w14="http://schemas.microsoft.com/office/word/2010/wordml" xmlns:w15="http://schemas.microsoft.com/office/word/2012/wordml" xmlns:w16cex="http://schemas.microsoft.com/office/word/2018/wordml/cex" xmlns:w16cid="http://schemas.microsoft.com/office/word/2016/wordml/cid" xmlns:w16="http://schemas.microsoft.com/office/word/2018/wordml" xmlns:w16sdtdh="http://schemas.microsoft.com/office/word/2020/wordml/sdtdatahash" xmlns:w16se="http://schemas.microsoft.com/office/word/2015/wordml/symex" xmlns:wpg="http://schemas.microsoft.com/office/word/2010/wordprocessingGroup" xmlns:wpi="http://schemas.microsoft.com/office/word/2010/wordprocessingInk" xmlns:wne="http://schemas.microsoft.com/office/word/2006/wordml" xmlns:wps="http://schemas.microsoft.com/office/word/2010/wordprocessingShape" mc:Ignorable="w14 w15 w16se w16cid w16 w16cex w16sdtdh wp14">
+<w:document xmlns:wpc="http://schemas.microsoft.com/office/word/2010/wordprocessingCanvas" xmlns:cx="http://schemas.microsoft.com/office/drawing/2014/chartex" xmlns:cx1="http://schemas.microsoft.com/office/drawing/2015/9/8/chartex" xmlns:cx2="http://schemas.microsoft.com/office/drawing/2015/10/21/chartex" xmlns:cx3="http://schemas.microsoft.com/office/drawing/2016/5/9/chartex" xmlns:cx4="http://schemas.microsoft.com/office/drawing/2016/5/10/chartex" xmlns:cx5="http://schemas.microsoft.com/office/drawing/2016/5/11/chartex" xmlns:cx6="http://schemas.microsoft.com/office/drawing/2016/5/12/chartex" xmlns:cx7="http://schemas.microsoft.com/office/drawing/2016/5/13/chartex" xmlns:cx8="http://schemas.microsoft.com/office/drawing/2016/5/14/chartex" xmlns:mc="http://schemas.openxmlformats.org/markup-compatibility/2006" xmlns:aink="http://schemas.microsoft.com/office/drawing/2016/ink" xmlns:am3d="http://schemas.microsoft.com/office/drawing/2017/model3d" xmlns:o="urn:schemas-microsoft-com:office:office" xmlns:oel="http://schemas.microsoft.com/office/2019/extlst" xmlns:r="http://schemas.openxmlformats.org/officeDocument/2006/relationships" xmlns:m="http://schemas.openxmlformats.org/officeDocument/2006/math" xmlns:v="urn:schemas-microsoft-com:vml" xmlns:wp14="http://schemas.microsoft.com/office/word/2010/wordprocessingDrawing" xmlns:wp="http://schemas.openxmlformats.org/drawingml/2006/wordprocessingDrawing" xmlns:w10="urn:schemas-microsoft-com:office:word" xmlns:w="http://schemas.openxmlformats.org/wordprocessingml/2006/main" xmlns:w14="http://schemas.microsoft.com/office/word/2010/wordml" xmlns:w15="http://schemas.microsoft.com/office/word/2012/wordml" xmlns:w16cex="http://schemas.microsoft.com/office/word/2018/wordml/cex" xmlns:w16cid="http://schemas.microsoft.com/office/word/2016/wordml/cid" xmlns:w16="http://schemas.microsoft.com/office/word/2018/wordml" xmlns:w16du="http://schemas.microsoft.com/office/word/2023/wordml/word16du" xmlns:w16sdtdh="http://schemas.microsoft.com/office/word/2020/wordml/sdtdatahash" xmlns:w16se="http://schemas.microsoft.com/office/word/2015/wordml/symex" xmlns:wpg="http://schemas.microsoft.com/office/word/2010/wordprocessingGroup" xmlns:wpi="http://schemas.microsoft.com/office/word/2010/wordprocessingInk" xmlns:wne="http://schemas.microsoft.com/office/word/2006/wordml" xmlns:wps="http://schemas.microsoft.com/office/word/2010/wordprocessingShape" mc:Ignorable="w14 w15 w16se w16cid w16 w16cex w16sdtdh w16du wp14">
   <w:body>
     <w:tbl>
       <w:tblPr>
@@ -59,6 +59,7 @@
               </w:rPr>
               <w:t>&lt;</w:t>
             </w:r>
+            <w:proofErr w:type="spellStart"/>
             <w:r>
               <w:rPr>
                 <w:rFonts w:ascii="Arial" w:hAnsi="Arial" w:cs="Arial"/>
@@ -79,6 +80,7 @@
               </w:rPr>
               <w:t>Name</w:t>
             </w:r>
+            <w:proofErr w:type="spellEnd"/>
             <w:r>
               <w:rPr>
                 <w:rFonts w:ascii="Arial" w:hAnsi="Arial" w:cs="Arial"/>
@@ -1510,23 +1512,7 @@
           <w:sz w:val="24"/>
           <w:szCs w:val="24"/>
         </w:rPr>
-        <w:t xml:space="preserve"> hearing</w:t>
-      </w:r>
-      <w:r>
-        <w:rPr>
-          <w:rFonts w:ascii="Arial" w:hAnsi="Arial" w:cs="Arial"/>
-          <w:sz w:val="24"/>
-          <w:szCs w:val="24"/>
-        </w:rPr>
-        <w:t>/trial</w:t>
-      </w:r>
-      <w:r>
-        <w:rPr>
-          <w:rFonts w:ascii="Arial" w:hAnsi="Arial" w:cs="Arial"/>
-          <w:sz w:val="24"/>
-          <w:szCs w:val="24"/>
-        </w:rPr>
-        <w:t xml:space="preserve"> </w:t>
+        <w:t xml:space="preserve"> hearing </w:t>
       </w:r>
       <w:r>
         <w:rPr>
@@ -1730,183 +1716,40 @@
           <w:szCs w:val="24"/>
         </w:rPr>
       </w:pPr>
-      <w:r>
-        <w:rPr>
-          <w:rFonts w:ascii="Arial" w:hAnsi="Arial" w:cs="Arial"/>
-          <w:color w:val="000000" w:themeColor="text1"/>
-          <w:sz w:val="24"/>
-          <w:szCs w:val="24"/>
-        </w:rPr>
-        <w:t>&lt;&lt;cs_{</w:t>
-      </w:r>
-      <w:proofErr w:type="spellStart"/>
-      <w:r>
-        <w:rPr>
-          <w:rFonts w:ascii="Arial" w:hAnsi="Arial" w:cs="Arial"/>
-          <w:color w:val="000000" w:themeColor="text1"/>
-          <w:sz w:val="24"/>
-          <w:szCs w:val="24"/>
-        </w:rPr>
-        <w:t>listingOrRelisting</w:t>
-      </w:r>
-      <w:proofErr w:type="spellEnd"/>
-      <w:r>
-        <w:rPr>
-          <w:rFonts w:ascii="Arial" w:hAnsi="Arial" w:cs="Arial"/>
-          <w:color w:val="000000" w:themeColor="text1"/>
-          <w:sz w:val="24"/>
-          <w:szCs w:val="24"/>
-        </w:rPr>
-        <w:t xml:space="preserve">=’LISTING’}&gt;&gt; </w:t>
-      </w:r>
     </w:p>
     <w:p>
       <w:pPr>
+        <w:spacing w:line="240" w:lineRule="auto"/>
+        <w:rPr>
+          <w:rFonts w:ascii="Arial" w:hAnsi="Arial" w:cs="Arial"/>
+          <w:b/>
+          <w:bCs/>
+          <w:sz w:val="24"/>
+          <w:szCs w:val="24"/>
+        </w:rPr>
+      </w:pPr>
+      <w:bookmarkStart w:id="7" w:name="_Hlk150165830"/>
+      <w:r>
+        <w:rPr>
+          <w:rFonts w:ascii="Arial" w:hAnsi="Arial" w:cs="Arial"/>
+          <w:b/>
+          <w:bCs/>
+          <w:sz w:val="24"/>
+          <w:szCs w:val="24"/>
+        </w:rPr>
+        <w:t>The Claimant (or in the event they act in person and the Defendant is represented, the Defendant) must bring to court for the start of the trial a paper copy of the electronic trial bundle for use by witnesses. A failure to do so may result in the imposition of sanctions.</w:t>
+      </w:r>
+    </w:p>
+    <w:bookmarkEnd w:id="7"/>
+    <w:p>
+      <w:pPr>
         <w:spacing w:after="0" w:line="240" w:lineRule="auto"/>
         <w:rPr>
           <w:rFonts w:ascii="Arial" w:hAnsi="Arial" w:cs="Arial"/>
-          <w:color w:val="000000" w:themeColor="text1"/>
-          <w:sz w:val="24"/>
-          <w:szCs w:val="24"/>
-        </w:rPr>
-      </w:pPr>
-      <w:r>
-        <w:rPr>
-          <w:rFonts w:ascii="Arial" w:hAnsi="Arial" w:cs="Arial"/>
-          <w:color w:val="000000" w:themeColor="text1"/>
-          <w:sz w:val="24"/>
-          <w:szCs w:val="24"/>
-        </w:rPr>
-        <w:t xml:space="preserve">The Hearing fee is </w:t>
-      </w:r>
-      <w:bookmarkStart w:id="7" w:name="_Hlk114659981"/>
-      <w:r>
-        <w:rPr>
-          <w:rFonts w:ascii="Arial" w:hAnsi="Arial" w:cs="Arial"/>
-          <w:sz w:val="24"/>
-          <w:szCs w:val="24"/>
-        </w:rPr>
-        <w:t>&lt;&lt;</w:t>
-      </w:r>
-      <w:proofErr w:type="spellStart"/>
-      <w:r>
-        <w:rPr>
-          <w:rFonts w:ascii="Arial" w:hAnsi="Arial" w:cs="Arial"/>
-          <w:sz w:val="24"/>
-          <w:szCs w:val="24"/>
-        </w:rPr>
-        <w:t>feeAmount</w:t>
-      </w:r>
-      <w:proofErr w:type="spellEnd"/>
-      <w:r>
-        <w:rPr>
-          <w:rFonts w:ascii="Arial" w:hAnsi="Arial" w:cs="Arial"/>
-          <w:sz w:val="24"/>
-          <w:szCs w:val="24"/>
-        </w:rPr>
-        <w:t>&gt;&gt;</w:t>
-      </w:r>
-      <w:bookmarkEnd w:id="7"/>
-    </w:p>
-    <w:p>
-      <w:pPr>
-        <w:spacing w:after="0" w:line="240" w:lineRule="auto"/>
-        <w:rPr>
-          <w:rFonts w:ascii="Arial" w:hAnsi="Arial" w:cs="Arial"/>
-          <w:color w:val="000000" w:themeColor="text1"/>
-          <w:sz w:val="24"/>
-          <w:szCs w:val="24"/>
-        </w:rPr>
-      </w:pPr>
-      <w:r>
-        <w:rPr>
-          <w:rFonts w:ascii="Arial" w:hAnsi="Arial" w:cs="Arial"/>
-          <w:color w:val="000000" w:themeColor="text1"/>
-          <w:sz w:val="24"/>
-          <w:szCs w:val="24"/>
-        </w:rPr>
-        <w:t>Payable by &lt;</w:t>
-      </w:r>
-      <w:proofErr w:type="gramStart"/>
-      <w:r>
-        <w:rPr>
-          <w:rFonts w:ascii="Arial" w:hAnsi="Arial" w:cs="Arial"/>
-          <w:color w:val="000000" w:themeColor="text1"/>
-          <w:sz w:val="24"/>
-          <w:szCs w:val="24"/>
-        </w:rPr>
-        <w:t>&lt;{</w:t>
-      </w:r>
-      <w:proofErr w:type="spellStart"/>
-      <w:proofErr w:type="gramEnd"/>
-      <w:r>
-        <w:rPr>
-          <w:rFonts w:ascii="Arial" w:hAnsi="Arial" w:cs="Arial"/>
-          <w:color w:val="000000" w:themeColor="text1"/>
-          <w:sz w:val="24"/>
-          <w:szCs w:val="24"/>
-        </w:rPr>
-        <w:t>dateFormat</w:t>
-      </w:r>
-      <w:proofErr w:type="spellEnd"/>
-      <w:r>
-        <w:rPr>
-          <w:rFonts w:ascii="Arial" w:hAnsi="Arial" w:cs="Arial"/>
-          <w:color w:val="000000" w:themeColor="text1"/>
-          <w:sz w:val="24"/>
-          <w:szCs w:val="24"/>
-        </w:rPr>
-        <w:t>(</w:t>
-      </w:r>
-      <w:proofErr w:type="spellStart"/>
-      <w:r>
-        <w:rPr>
-          <w:rFonts w:ascii="Arial" w:hAnsi="Arial" w:cs="Arial"/>
-          <w:color w:val="000000" w:themeColor="text1"/>
-          <w:sz w:val="24"/>
-          <w:szCs w:val="24"/>
-        </w:rPr>
-        <w:t>hearingDueDate</w:t>
-      </w:r>
-      <w:proofErr w:type="spellEnd"/>
-      <w:r>
-        <w:rPr>
-          <w:rFonts w:ascii="Arial" w:hAnsi="Arial" w:cs="Arial"/>
-          <w:color w:val="000000" w:themeColor="text1"/>
-          <w:sz w:val="24"/>
-          <w:szCs w:val="24"/>
-        </w:rPr>
-        <w:t xml:space="preserve">, ‘dd MMMM </w:t>
-      </w:r>
-      <w:proofErr w:type="spellStart"/>
-      <w:r>
-        <w:rPr>
-          <w:rFonts w:ascii="Arial" w:hAnsi="Arial" w:cs="Arial"/>
-          <w:color w:val="000000" w:themeColor="text1"/>
-          <w:sz w:val="24"/>
-          <w:szCs w:val="24"/>
-        </w:rPr>
-        <w:t>yyyy</w:t>
-      </w:r>
-      <w:proofErr w:type="spellEnd"/>
-      <w:r>
-        <w:rPr>
-          <w:rFonts w:ascii="Arial" w:hAnsi="Arial" w:cs="Arial"/>
-          <w:color w:val="000000" w:themeColor="text1"/>
-          <w:sz w:val="24"/>
-          <w:szCs w:val="24"/>
-        </w:rPr>
-        <w:t>’)}&gt;&gt;</w:t>
-      </w:r>
-      <w:r>
-        <w:rPr>
-          <w:rFonts w:ascii="Arial" w:hAnsi="Arial" w:cs="Arial"/>
-          <w:color w:val="000000" w:themeColor="text1"/>
-          <w:sz w:val="24"/>
-          <w:szCs w:val="24"/>
-        </w:rPr>
-        <w:t>.</w:t>
-      </w:r>
+          <w:sz w:val="24"/>
+          <w:szCs w:val="24"/>
+        </w:rPr>
+      </w:pPr>
     </w:p>
     <w:p>
       <w:pPr>
@@ -1930,7 +1773,7 @@
         <w:spacing w:after="0" w:line="240" w:lineRule="auto"/>
         <w:rPr>
           <w:rFonts w:ascii="Arial" w:hAnsi="Arial" w:cs="Arial"/>
-          <w:color w:val="000000"/>
+          <w:color w:val="000000" w:themeColor="text1"/>
           <w:sz w:val="24"/>
           <w:szCs w:val="24"/>
         </w:rPr>
@@ -1938,23 +1781,6 @@
     </w:p>
     <w:p>
       <w:pPr>
-        <w:tabs>
-          <w:tab w:val="left" w:pos="560"/>
-          <w:tab w:val="left" w:pos="1120"/>
-          <w:tab w:val="left" w:pos="1680"/>
-          <w:tab w:val="left" w:pos="2240"/>
-          <w:tab w:val="left" w:pos="2800"/>
-          <w:tab w:val="left" w:pos="3360"/>
-          <w:tab w:val="left" w:pos="3920"/>
-          <w:tab w:val="left" w:pos="4480"/>
-          <w:tab w:val="left" w:pos="5040"/>
-          <w:tab w:val="left" w:pos="5600"/>
-          <w:tab w:val="left" w:pos="6160"/>
-          <w:tab w:val="left" w:pos="6720"/>
-        </w:tabs>
-        <w:autoSpaceDE w:val="0"/>
-        <w:autoSpaceDN w:val="0"/>
-        <w:adjustRightInd w:val="0"/>
         <w:spacing w:after="0" w:line="240" w:lineRule="auto"/>
         <w:rPr>
           <w:rFonts w:ascii="Arial" w:hAnsi="Arial" w:cs="Arial"/>
@@ -1962,22 +1788,6 @@
           <w:szCs w:val="24"/>
         </w:rPr>
       </w:pPr>
-      <w:r>
-        <w:rPr>
-          <w:rFonts w:ascii="Arial" w:hAnsi="Arial" w:cs="Arial"/>
-          <w:sz w:val="24"/>
-          <w:szCs w:val="24"/>
-        </w:rPr>
-        <w:t>Unless the claimant does by</w:t>
-      </w:r>
-      <w:r>
-        <w:rPr>
-          <w:rFonts w:ascii="Arial" w:hAnsi="Arial" w:cs="Arial"/>
-          <w:sz w:val="24"/>
-          <w:szCs w:val="24"/>
-        </w:rPr>
-        <w:t xml:space="preserve"> </w:t>
-      </w:r>
       <w:r>
         <w:rPr>
           <w:rFonts w:ascii="Arial" w:hAnsi="Arial" w:cs="Arial"/>
@@ -1986,347 +1796,7 @@
           <w:sz w:val="24"/>
           <w:szCs w:val="24"/>
         </w:rPr>
-        <w:t>midnight</w:t>
-      </w:r>
-      <w:r>
-        <w:rPr>
-          <w:rFonts w:ascii="Arial" w:hAnsi="Arial" w:cs="Arial"/>
-          <w:sz w:val="24"/>
-          <w:szCs w:val="24"/>
-        </w:rPr>
-        <w:t xml:space="preserve"> </w:t>
-      </w:r>
-      <w:r>
-        <w:rPr>
-          <w:rFonts w:ascii="Arial" w:hAnsi="Arial" w:cs="Arial"/>
-          <w:sz w:val="24"/>
-          <w:szCs w:val="24"/>
-        </w:rPr>
-        <w:t xml:space="preserve">on </w:t>
-      </w:r>
-      <w:r>
-        <w:rPr>
-          <w:rFonts w:ascii="Arial" w:hAnsi="Arial" w:cs="Arial"/>
-          <w:color w:val="000000" w:themeColor="text1"/>
-          <w:sz w:val="24"/>
-          <w:szCs w:val="24"/>
-        </w:rPr>
-        <w:t>&lt;&lt;{</w:t>
-      </w:r>
-      <w:proofErr w:type="spellStart"/>
-      <w:r>
-        <w:rPr>
-          <w:rFonts w:ascii="Arial" w:hAnsi="Arial" w:cs="Arial"/>
-          <w:color w:val="000000" w:themeColor="text1"/>
-          <w:sz w:val="24"/>
-          <w:szCs w:val="24"/>
-        </w:rPr>
-        <w:t>dateFormat</w:t>
-      </w:r>
-      <w:proofErr w:type="spellEnd"/>
-      <w:r>
-        <w:rPr>
-          <w:rFonts w:ascii="Arial" w:hAnsi="Arial" w:cs="Arial"/>
-          <w:color w:val="000000" w:themeColor="text1"/>
-          <w:sz w:val="24"/>
-          <w:szCs w:val="24"/>
-        </w:rPr>
-        <w:t>(</w:t>
-      </w:r>
-      <w:proofErr w:type="spellStart"/>
-      <w:r>
-        <w:rPr>
-          <w:rFonts w:ascii="Arial" w:hAnsi="Arial" w:cs="Arial"/>
-          <w:color w:val="000000" w:themeColor="text1"/>
-          <w:sz w:val="24"/>
-          <w:szCs w:val="24"/>
-        </w:rPr>
-        <w:t>hearingDueDate</w:t>
-      </w:r>
-      <w:proofErr w:type="spellEnd"/>
-      <w:r>
-        <w:rPr>
-          <w:rFonts w:ascii="Arial" w:hAnsi="Arial" w:cs="Arial"/>
-          <w:color w:val="000000" w:themeColor="text1"/>
-          <w:sz w:val="24"/>
-          <w:szCs w:val="24"/>
-        </w:rPr>
-        <w:t xml:space="preserve">, ‘dd MMMM </w:t>
-      </w:r>
-      <w:proofErr w:type="spellStart"/>
-      <w:r>
-        <w:rPr>
-          <w:rFonts w:ascii="Arial" w:hAnsi="Arial" w:cs="Arial"/>
-          <w:color w:val="000000" w:themeColor="text1"/>
-          <w:sz w:val="24"/>
-          <w:szCs w:val="24"/>
-        </w:rPr>
-        <w:t>yyyy</w:t>
-      </w:r>
-      <w:proofErr w:type="spellEnd"/>
-      <w:r>
-        <w:rPr>
-          <w:rFonts w:ascii="Arial" w:hAnsi="Arial" w:cs="Arial"/>
-          <w:color w:val="000000" w:themeColor="text1"/>
-          <w:sz w:val="24"/>
-          <w:szCs w:val="24"/>
-        </w:rPr>
-        <w:t xml:space="preserve">’)}&gt;&gt; </w:t>
-      </w:r>
-      <w:r>
-        <w:rPr>
-          <w:rFonts w:ascii="Arial" w:hAnsi="Arial" w:cs="Arial"/>
-          <w:sz w:val="24"/>
-          <w:szCs w:val="24"/>
-        </w:rPr>
-        <w:t xml:space="preserve">pay to the court the </w:t>
-      </w:r>
-      <w:r>
-        <w:rPr>
-          <w:rFonts w:ascii="Arial" w:hAnsi="Arial" w:cs="Arial"/>
-          <w:sz w:val="24"/>
-          <w:szCs w:val="24"/>
-        </w:rPr>
-        <w:t>hearing</w:t>
-      </w:r>
-      <w:r>
-        <w:rPr>
-          <w:rFonts w:ascii="Arial" w:hAnsi="Arial" w:cs="Arial"/>
-          <w:sz w:val="24"/>
-          <w:szCs w:val="24"/>
-        </w:rPr>
-        <w:t xml:space="preserve"> fee of </w:t>
-      </w:r>
-      <w:bookmarkStart w:id="8" w:name="_Hlk114660010"/>
-      <w:r>
-        <w:rPr>
-          <w:rFonts w:ascii="Arial" w:hAnsi="Arial" w:cs="Arial"/>
-          <w:sz w:val="24"/>
-          <w:szCs w:val="24"/>
-        </w:rPr>
-        <w:t>&lt;</w:t>
-      </w:r>
-      <w:r>
-        <w:rPr>
-          <w:rFonts w:ascii="Arial" w:hAnsi="Arial" w:cs="Arial"/>
-          <w:sz w:val="24"/>
-          <w:szCs w:val="24"/>
-        </w:rPr>
-        <w:t>&lt;</w:t>
-      </w:r>
-      <w:proofErr w:type="spellStart"/>
-      <w:r>
-        <w:rPr>
-          <w:rFonts w:ascii="Arial" w:hAnsi="Arial" w:cs="Arial"/>
-          <w:b/>
-          <w:bCs/>
-          <w:sz w:val="24"/>
-          <w:szCs w:val="24"/>
-        </w:rPr>
-        <w:t>fee</w:t>
-      </w:r>
-      <w:r>
-        <w:rPr>
-          <w:rFonts w:ascii="Arial" w:hAnsi="Arial" w:cs="Arial"/>
-          <w:b/>
-          <w:bCs/>
-          <w:sz w:val="24"/>
-          <w:szCs w:val="24"/>
-        </w:rPr>
-        <w:t>A</w:t>
-      </w:r>
-      <w:r>
-        <w:rPr>
-          <w:rFonts w:ascii="Arial" w:hAnsi="Arial" w:cs="Arial"/>
-          <w:b/>
-          <w:bCs/>
-          <w:sz w:val="24"/>
-          <w:szCs w:val="24"/>
-        </w:rPr>
-        <w:t>mount</w:t>
-      </w:r>
-      <w:proofErr w:type="spellEnd"/>
-      <w:r>
-        <w:rPr>
-          <w:rFonts w:ascii="Arial" w:hAnsi="Arial" w:cs="Arial"/>
-          <w:b/>
-          <w:bCs/>
-          <w:sz w:val="24"/>
-          <w:szCs w:val="24"/>
-        </w:rPr>
-        <w:t>&gt;</w:t>
-      </w:r>
-      <w:r>
-        <w:rPr>
-          <w:rFonts w:ascii="Arial" w:hAnsi="Arial" w:cs="Arial"/>
-          <w:sz w:val="24"/>
-          <w:szCs w:val="24"/>
-        </w:rPr>
-        <w:t xml:space="preserve">&gt; </w:t>
-      </w:r>
-      <w:bookmarkEnd w:id="8"/>
-      <w:r>
-        <w:rPr>
-          <w:rFonts w:ascii="Arial" w:hAnsi="Arial" w:cs="Arial"/>
-          <w:sz w:val="24"/>
-          <w:szCs w:val="24"/>
-        </w:rPr>
-        <w:t xml:space="preserve">or </w:t>
-      </w:r>
-      <w:r>
-        <w:rPr>
-          <w:rFonts w:ascii="Arial" w:hAnsi="Arial" w:cs="Arial"/>
-          <w:sz w:val="24"/>
-          <w:szCs w:val="24"/>
-        </w:rPr>
-        <w:t>upload</w:t>
-      </w:r>
-      <w:r>
-        <w:rPr>
-          <w:rFonts w:ascii="Arial" w:hAnsi="Arial" w:cs="Arial"/>
-          <w:sz w:val="24"/>
-          <w:szCs w:val="24"/>
-        </w:rPr>
-        <w:t xml:space="preserve"> a properly completed application </w:t>
-      </w:r>
-      <w:r>
-        <w:rPr>
-          <w:rFonts w:ascii="Arial" w:hAnsi="Arial" w:cs="Arial"/>
-          <w:sz w:val="24"/>
-          <w:szCs w:val="24"/>
-        </w:rPr>
-        <w:t>(</w:t>
-      </w:r>
-      <w:proofErr w:type="spellStart"/>
-      <w:r>
-        <w:rPr>
-          <w:rFonts w:ascii="Arial" w:hAnsi="Arial" w:cs="Arial"/>
-          <w:sz w:val="24"/>
-          <w:szCs w:val="24"/>
-        </w:rPr>
-        <w:t>i.e</w:t>
-      </w:r>
-      <w:proofErr w:type="spellEnd"/>
-      <w:r>
-        <w:rPr>
-          <w:rFonts w:ascii="Arial" w:hAnsi="Arial" w:cs="Arial"/>
-          <w:sz w:val="24"/>
-          <w:szCs w:val="24"/>
-        </w:rPr>
-        <w:t xml:space="preserve"> one which provides all the required information in the manner </w:t>
-      </w:r>
-      <w:r>
-        <w:rPr>
-          <w:rFonts w:ascii="Arial" w:hAnsi="Arial" w:cs="Arial"/>
-          <w:sz w:val="24"/>
-          <w:szCs w:val="24"/>
-        </w:rPr>
         <w:lastRenderedPageBreak/>
-        <w:t xml:space="preserve">requested) for help with </w:t>
-      </w:r>
-      <w:proofErr w:type="gramStart"/>
-      <w:r>
-        <w:rPr>
-          <w:rFonts w:ascii="Arial" w:hAnsi="Arial" w:cs="Arial"/>
-          <w:sz w:val="24"/>
-          <w:szCs w:val="24"/>
-        </w:rPr>
-        <w:t>fees,  then</w:t>
-      </w:r>
-      <w:proofErr w:type="gramEnd"/>
-      <w:r>
-        <w:rPr>
-          <w:rFonts w:ascii="Arial" w:hAnsi="Arial" w:cs="Arial"/>
-          <w:sz w:val="24"/>
-          <w:szCs w:val="24"/>
-        </w:rPr>
-        <w:t xml:space="preserve"> the claim will be struck out without further order, and unless the courts order otherwise, you will also be liable for the costs which the defendant has incurred. </w:t>
-      </w:r>
-    </w:p>
-    <w:p>
-      <w:pPr>
-        <w:tabs>
-          <w:tab w:val="left" w:pos="560"/>
-          <w:tab w:val="left" w:pos="1120"/>
-          <w:tab w:val="left" w:pos="1680"/>
-          <w:tab w:val="left" w:pos="2240"/>
-          <w:tab w:val="left" w:pos="2800"/>
-          <w:tab w:val="left" w:pos="3360"/>
-          <w:tab w:val="left" w:pos="3920"/>
-          <w:tab w:val="left" w:pos="4480"/>
-          <w:tab w:val="left" w:pos="5040"/>
-          <w:tab w:val="left" w:pos="5600"/>
-          <w:tab w:val="left" w:pos="6160"/>
-          <w:tab w:val="left" w:pos="6720"/>
-        </w:tabs>
-        <w:autoSpaceDE w:val="0"/>
-        <w:autoSpaceDN w:val="0"/>
-        <w:adjustRightInd w:val="0"/>
-        <w:spacing w:after="0" w:line="240" w:lineRule="auto"/>
-        <w:rPr>
-          <w:rFonts w:ascii="Arial" w:hAnsi="Arial" w:cs="Arial"/>
-          <w:b/>
-          <w:bCs/>
-          <w:sz w:val="24"/>
-          <w:szCs w:val="24"/>
-          <w:u w:val="single"/>
-        </w:rPr>
-      </w:pPr>
-      <w:r>
-        <w:rPr>
-          <w:rFonts w:ascii="Arial" w:hAnsi="Arial" w:cs="Arial"/>
-          <w:color w:val="000000" w:themeColor="text1"/>
-          <w:sz w:val="24"/>
-          <w:szCs w:val="24"/>
-        </w:rPr>
-        <w:t>&lt;&lt;es_&gt;&gt;</w:t>
-      </w:r>
-    </w:p>
-    <w:p>
-      <w:pPr>
-        <w:tabs>
-          <w:tab w:val="left" w:pos="560"/>
-          <w:tab w:val="left" w:pos="1120"/>
-          <w:tab w:val="left" w:pos="1680"/>
-          <w:tab w:val="left" w:pos="2240"/>
-          <w:tab w:val="left" w:pos="2800"/>
-          <w:tab w:val="left" w:pos="3360"/>
-          <w:tab w:val="left" w:pos="3920"/>
-          <w:tab w:val="left" w:pos="4480"/>
-          <w:tab w:val="left" w:pos="5040"/>
-          <w:tab w:val="left" w:pos="5600"/>
-          <w:tab w:val="left" w:pos="6160"/>
-          <w:tab w:val="left" w:pos="6720"/>
-        </w:tabs>
-        <w:autoSpaceDE w:val="0"/>
-        <w:autoSpaceDN w:val="0"/>
-        <w:adjustRightInd w:val="0"/>
-        <w:spacing w:after="0" w:line="240" w:lineRule="auto"/>
-        <w:rPr>
-          <w:rFonts w:ascii="Arial" w:hAnsi="Arial" w:cs="Arial"/>
-          <w:color w:val="000000" w:themeColor="text1"/>
-          <w:sz w:val="24"/>
-          <w:szCs w:val="24"/>
-        </w:rPr>
-      </w:pPr>
-    </w:p>
-    <w:p>
-      <w:pPr>
-        <w:spacing w:after="0" w:line="240" w:lineRule="auto"/>
-        <w:rPr>
-          <w:rFonts w:ascii="Arial" w:hAnsi="Arial" w:cs="Arial"/>
-          <w:sz w:val="24"/>
-          <w:szCs w:val="24"/>
-        </w:rPr>
-      </w:pPr>
-      <w:r>
-        <w:rPr>
-          <w:rFonts w:ascii="Arial" w:hAnsi="Arial" w:cs="Arial"/>
-          <w:b/>
-          <w:bCs/>
-          <w:sz w:val="24"/>
-          <w:szCs w:val="24"/>
-        </w:rPr>
         <w:t xml:space="preserve">Please note: </w:t>
       </w:r>
       <w:r>
@@ -2355,7 +1825,7 @@
 </file>
 
 <file path=word/endnotes.xml><?xml version="1.0" encoding="utf-8"?>
-<w:endnotes xmlns:wpc="http://schemas.microsoft.com/office/word/2010/wordprocessingCanvas" xmlns:cx="http://schemas.microsoft.com/office/drawing/2014/chartex" xmlns:cx1="http://schemas.microsoft.com/office/drawing/2015/9/8/chartex" xmlns:cx2="http://schemas.microsoft.com/office/drawing/2015/10/21/chartex" xmlns:cx3="http://schemas.microsoft.com/office/drawing/2016/5/9/chartex" xmlns:cx4="http://schemas.microsoft.com/office/drawing/2016/5/10/chartex" xmlns:cx5="http://schemas.microsoft.com/office/drawing/2016/5/11/chartex" xmlns:cx6="http://schemas.microsoft.com/office/drawing/2016/5/12/chartex" xmlns:cx7="http://schemas.microsoft.com/office/drawing/2016/5/13/chartex" xmlns:cx8="http://schemas.microsoft.com/office/drawing/2016/5/14/chartex" xmlns:mc="http://schemas.openxmlformats.org/markup-compatibility/2006" xmlns:aink="http://schemas.microsoft.com/office/drawing/2016/ink" xmlns:am3d="http://schemas.microsoft.com/office/drawing/2017/model3d" xmlns:o="urn:schemas-microsoft-com:office:office" xmlns:oel="http://schemas.microsoft.com/office/2019/extlst" xmlns:r="http://schemas.openxmlformats.org/officeDocument/2006/relationships" xmlns:m="http://schemas.openxmlformats.org/officeDocument/2006/math" xmlns:v="urn:schemas-microsoft-com:vml" xmlns:wp14="http://schemas.microsoft.com/office/word/2010/wordprocessingDrawing" xmlns:wp="http://schemas.openxmlformats.org/drawingml/2006/wordprocessingDrawing" xmlns:w10="urn:schemas-microsoft-com:office:word" xmlns:w="http://schemas.openxmlformats.org/wordprocessingml/2006/main" xmlns:w14="http://schemas.microsoft.com/office/word/2010/wordml" xmlns:w15="http://schemas.microsoft.com/office/word/2012/wordml" xmlns:w16cex="http://schemas.microsoft.com/office/word/2018/wordml/cex" xmlns:w16cid="http://schemas.microsoft.com/office/word/2016/wordml/cid" xmlns:w16="http://schemas.microsoft.com/office/word/2018/wordml" xmlns:w16sdtdh="http://schemas.microsoft.com/office/word/2020/wordml/sdtdatahash" xmlns:w16se="http://schemas.microsoft.com/office/word/2015/wordml/symex" xmlns:wpg="http://schemas.microsoft.com/office/word/2010/wordprocessingGroup" xmlns:wpi="http://schemas.microsoft.com/office/word/2010/wordprocessingInk" xmlns:wne="http://schemas.microsoft.com/office/word/2006/wordml" xmlns:wps="http://schemas.microsoft.com/office/word/2010/wordprocessingShape" mc:Ignorable="w14 w15 w16se w16cid w16 w16cex w16sdtdh wp14">
+<w:endnotes xmlns:wpc="http://schemas.microsoft.com/office/word/2010/wordprocessingCanvas" xmlns:cx="http://schemas.microsoft.com/office/drawing/2014/chartex" xmlns:cx1="http://schemas.microsoft.com/office/drawing/2015/9/8/chartex" xmlns:cx2="http://schemas.microsoft.com/office/drawing/2015/10/21/chartex" xmlns:cx3="http://schemas.microsoft.com/office/drawing/2016/5/9/chartex" xmlns:cx4="http://schemas.microsoft.com/office/drawing/2016/5/10/chartex" xmlns:cx5="http://schemas.microsoft.com/office/drawing/2016/5/11/chartex" xmlns:cx6="http://schemas.microsoft.com/office/drawing/2016/5/12/chartex" xmlns:cx7="http://schemas.microsoft.com/office/drawing/2016/5/13/chartex" xmlns:cx8="http://schemas.microsoft.com/office/drawing/2016/5/14/chartex" xmlns:mc="http://schemas.openxmlformats.org/markup-compatibility/2006" xmlns:aink="http://schemas.microsoft.com/office/drawing/2016/ink" xmlns:am3d="http://schemas.microsoft.com/office/drawing/2017/model3d" xmlns:o="urn:schemas-microsoft-com:office:office" xmlns:oel="http://schemas.microsoft.com/office/2019/extlst" xmlns:r="http://schemas.openxmlformats.org/officeDocument/2006/relationships" xmlns:m="http://schemas.openxmlformats.org/officeDocument/2006/math" xmlns:v="urn:schemas-microsoft-com:vml" xmlns:wp14="http://schemas.microsoft.com/office/word/2010/wordprocessingDrawing" xmlns:wp="http://schemas.openxmlformats.org/drawingml/2006/wordprocessingDrawing" xmlns:w10="urn:schemas-microsoft-com:office:word" xmlns:w="http://schemas.openxmlformats.org/wordprocessingml/2006/main" xmlns:w14="http://schemas.microsoft.com/office/word/2010/wordml" xmlns:w15="http://schemas.microsoft.com/office/word/2012/wordml" xmlns:w16cex="http://schemas.microsoft.com/office/word/2018/wordml/cex" xmlns:w16cid="http://schemas.microsoft.com/office/word/2016/wordml/cid" xmlns:w16="http://schemas.microsoft.com/office/word/2018/wordml" xmlns:w16du="http://schemas.microsoft.com/office/word/2023/wordml/word16du" xmlns:w16sdtdh="http://schemas.microsoft.com/office/word/2020/wordml/sdtdatahash" xmlns:w16se="http://schemas.microsoft.com/office/word/2015/wordml/symex" xmlns:wpg="http://schemas.microsoft.com/office/word/2010/wordprocessingGroup" xmlns:wpi="http://schemas.microsoft.com/office/word/2010/wordprocessingInk" xmlns:wne="http://schemas.microsoft.com/office/word/2006/wordml" xmlns:wps="http://schemas.microsoft.com/office/word/2010/wordprocessingShape" mc:Ignorable="w14 w15 w16se w16cid w16 w16cex w16sdtdh w16du wp14">
   <w:endnote w:type="separator" w:id="-1">
     <w:p>
       <w:pPr>
@@ -2380,7 +1850,7 @@
 </file>
 
 <file path=word/footer1.xml><?xml version="1.0" encoding="utf-8"?>
-<w:ftr xmlns:wpc="http://schemas.microsoft.com/office/word/2010/wordprocessingCanvas" xmlns:cx="http://schemas.microsoft.com/office/drawing/2014/chartex" xmlns:cx1="http://schemas.microsoft.com/office/drawing/2015/9/8/chartex" xmlns:cx2="http://schemas.microsoft.com/office/drawing/2015/10/21/chartex" xmlns:cx3="http://schemas.microsoft.com/office/drawing/2016/5/9/chartex" xmlns:cx4="http://schemas.microsoft.com/office/drawing/2016/5/10/chartex" xmlns:cx5="http://schemas.microsoft.com/office/drawing/2016/5/11/chartex" xmlns:cx6="http://schemas.microsoft.com/office/drawing/2016/5/12/chartex" xmlns:cx7="http://schemas.microsoft.com/office/drawing/2016/5/13/chartex" xmlns:cx8="http://schemas.microsoft.com/office/drawing/2016/5/14/chartex" xmlns:mc="http://schemas.openxmlformats.org/markup-compatibility/2006" xmlns:aink="http://schemas.microsoft.com/office/drawing/2016/ink" xmlns:am3d="http://schemas.microsoft.com/office/drawing/2017/model3d" xmlns:o="urn:schemas-microsoft-com:office:office" xmlns:oel="http://schemas.microsoft.com/office/2019/extlst" xmlns:r="http://schemas.openxmlformats.org/officeDocument/2006/relationships" xmlns:m="http://schemas.openxmlformats.org/officeDocument/2006/math" xmlns:v="urn:schemas-microsoft-com:vml" xmlns:wp14="http://schemas.microsoft.com/office/word/2010/wordprocessingDrawing" xmlns:wp="http://schemas.openxmlformats.org/drawingml/2006/wordprocessingDrawing" xmlns:w10="urn:schemas-microsoft-com:office:word" xmlns:w="http://schemas.openxmlformats.org/wordprocessingml/2006/main" xmlns:w14="http://schemas.microsoft.com/office/word/2010/wordml" xmlns:w15="http://schemas.microsoft.com/office/word/2012/wordml" xmlns:w16cex="http://schemas.microsoft.com/office/word/2018/wordml/cex" xmlns:w16cid="http://schemas.microsoft.com/office/word/2016/wordml/cid" xmlns:w16="http://schemas.microsoft.com/office/word/2018/wordml" xmlns:w16sdtdh="http://schemas.microsoft.com/office/word/2020/wordml/sdtdatahash" xmlns:w16se="http://schemas.microsoft.com/office/word/2015/wordml/symex" xmlns:wpg="http://schemas.microsoft.com/office/word/2010/wordprocessingGroup" xmlns:wpi="http://schemas.microsoft.com/office/word/2010/wordprocessingInk" xmlns:wne="http://schemas.microsoft.com/office/word/2006/wordml" xmlns:wps="http://schemas.microsoft.com/office/word/2010/wordprocessingShape" mc:Ignorable="w14 w15 w16se w16cid w16 w16cex w16sdtdh wp14">
+<w:ftr xmlns:wpc="http://schemas.microsoft.com/office/word/2010/wordprocessingCanvas" xmlns:cx="http://schemas.microsoft.com/office/drawing/2014/chartex" xmlns:cx1="http://schemas.microsoft.com/office/drawing/2015/9/8/chartex" xmlns:cx2="http://schemas.microsoft.com/office/drawing/2015/10/21/chartex" xmlns:cx3="http://schemas.microsoft.com/office/drawing/2016/5/9/chartex" xmlns:cx4="http://schemas.microsoft.com/office/drawing/2016/5/10/chartex" xmlns:cx5="http://schemas.microsoft.com/office/drawing/2016/5/11/chartex" xmlns:cx6="http://schemas.microsoft.com/office/drawing/2016/5/12/chartex" xmlns:cx7="http://schemas.microsoft.com/office/drawing/2016/5/13/chartex" xmlns:cx8="http://schemas.microsoft.com/office/drawing/2016/5/14/chartex" xmlns:mc="http://schemas.openxmlformats.org/markup-compatibility/2006" xmlns:aink="http://schemas.microsoft.com/office/drawing/2016/ink" xmlns:am3d="http://schemas.microsoft.com/office/drawing/2017/model3d" xmlns:o="urn:schemas-microsoft-com:office:office" xmlns:oel="http://schemas.microsoft.com/office/2019/extlst" xmlns:r="http://schemas.openxmlformats.org/officeDocument/2006/relationships" xmlns:m="http://schemas.openxmlformats.org/officeDocument/2006/math" xmlns:v="urn:schemas-microsoft-com:vml" xmlns:wp14="http://schemas.microsoft.com/office/word/2010/wordprocessingDrawing" xmlns:wp="http://schemas.openxmlformats.org/drawingml/2006/wordprocessingDrawing" xmlns:w10="urn:schemas-microsoft-com:office:word" xmlns:w="http://schemas.openxmlformats.org/wordprocessingml/2006/main" xmlns:w14="http://schemas.microsoft.com/office/word/2010/wordml" xmlns:w15="http://schemas.microsoft.com/office/word/2012/wordml" xmlns:w16cex="http://schemas.microsoft.com/office/word/2018/wordml/cex" xmlns:w16cid="http://schemas.microsoft.com/office/word/2016/wordml/cid" xmlns:w16="http://schemas.microsoft.com/office/word/2018/wordml" xmlns:w16du="http://schemas.microsoft.com/office/word/2023/wordml/word16du" xmlns:w16sdtdh="http://schemas.microsoft.com/office/word/2020/wordml/sdtdatahash" xmlns:w16se="http://schemas.microsoft.com/office/word/2015/wordml/symex" xmlns:wpg="http://schemas.microsoft.com/office/word/2010/wordprocessingGroup" xmlns:wpi="http://schemas.microsoft.com/office/word/2010/wordprocessingInk" xmlns:wne="http://schemas.microsoft.com/office/word/2006/wordml" xmlns:wps="http://schemas.microsoft.com/office/word/2010/wordprocessingShape" mc:Ignorable="w14 w15 w16se w16cid w16 w16cex w16sdtdh w16du wp14">
   <w:p>
     <w:pPr>
       <w:pStyle w:val="Footer"/>
@@ -2390,7 +1860,7 @@
 </file>
 
 <file path=word/footer2.xml><?xml version="1.0" encoding="utf-8"?>
-<w:ftr xmlns:wpc="http://schemas.microsoft.com/office/word/2010/wordprocessingCanvas" xmlns:cx="http://schemas.microsoft.com/office/drawing/2014/chartex" xmlns:cx1="http://schemas.microsoft.com/office/drawing/2015/9/8/chartex" xmlns:cx2="http://schemas.microsoft.com/office/drawing/2015/10/21/chartex" xmlns:cx3="http://schemas.microsoft.com/office/drawing/2016/5/9/chartex" xmlns:cx4="http://schemas.microsoft.com/office/drawing/2016/5/10/chartex" xmlns:cx5="http://schemas.microsoft.com/office/drawing/2016/5/11/chartex" xmlns:cx6="http://schemas.microsoft.com/office/drawing/2016/5/12/chartex" xmlns:cx7="http://schemas.microsoft.com/office/drawing/2016/5/13/chartex" xmlns:cx8="http://schemas.microsoft.com/office/drawing/2016/5/14/chartex" xmlns:mc="http://schemas.openxmlformats.org/markup-compatibility/2006" xmlns:aink="http://schemas.microsoft.com/office/drawing/2016/ink" xmlns:am3d="http://schemas.microsoft.com/office/drawing/2017/model3d" xmlns:o="urn:schemas-microsoft-com:office:office" xmlns:oel="http://schemas.microsoft.com/office/2019/extlst" xmlns:r="http://schemas.openxmlformats.org/officeDocument/2006/relationships" xmlns:m="http://schemas.openxmlformats.org/officeDocument/2006/math" xmlns:v="urn:schemas-microsoft-com:vml" xmlns:wp14="http://schemas.microsoft.com/office/word/2010/wordprocessingDrawing" xmlns:wp="http://schemas.openxmlformats.org/drawingml/2006/wordprocessingDrawing" xmlns:w10="urn:schemas-microsoft-com:office:word" xmlns:w="http://schemas.openxmlformats.org/wordprocessingml/2006/main" xmlns:w14="http://schemas.microsoft.com/office/word/2010/wordml" xmlns:w15="http://schemas.microsoft.com/office/word/2012/wordml" xmlns:w16cex="http://schemas.microsoft.com/office/word/2018/wordml/cex" xmlns:w16cid="http://schemas.microsoft.com/office/word/2016/wordml/cid" xmlns:w16="http://schemas.microsoft.com/office/word/2018/wordml" xmlns:w16sdtdh="http://schemas.microsoft.com/office/word/2020/wordml/sdtdatahash" xmlns:w16se="http://schemas.microsoft.com/office/word/2015/wordml/symex" xmlns:wpg="http://schemas.microsoft.com/office/word/2010/wordprocessingGroup" xmlns:wpi="http://schemas.microsoft.com/office/word/2010/wordprocessingInk" xmlns:wne="http://schemas.microsoft.com/office/word/2006/wordml" xmlns:wps="http://schemas.microsoft.com/office/word/2010/wordprocessingShape" mc:Ignorable="w14 w15 w16se w16cid w16 w16cex w16sdtdh wp14">
+<w:ftr xmlns:wpc="http://schemas.microsoft.com/office/word/2010/wordprocessingCanvas" xmlns:cx="http://schemas.microsoft.com/office/drawing/2014/chartex" xmlns:cx1="http://schemas.microsoft.com/office/drawing/2015/9/8/chartex" xmlns:cx2="http://schemas.microsoft.com/office/drawing/2015/10/21/chartex" xmlns:cx3="http://schemas.microsoft.com/office/drawing/2016/5/9/chartex" xmlns:cx4="http://schemas.microsoft.com/office/drawing/2016/5/10/chartex" xmlns:cx5="http://schemas.microsoft.com/office/drawing/2016/5/11/chartex" xmlns:cx6="http://schemas.microsoft.com/office/drawing/2016/5/12/chartex" xmlns:cx7="http://schemas.microsoft.com/office/drawing/2016/5/13/chartex" xmlns:cx8="http://schemas.microsoft.com/office/drawing/2016/5/14/chartex" xmlns:mc="http://schemas.openxmlformats.org/markup-compatibility/2006" xmlns:aink="http://schemas.microsoft.com/office/drawing/2016/ink" xmlns:am3d="http://schemas.microsoft.com/office/drawing/2017/model3d" xmlns:o="urn:schemas-microsoft-com:office:office" xmlns:oel="http://schemas.microsoft.com/office/2019/extlst" xmlns:r="http://schemas.openxmlformats.org/officeDocument/2006/relationships" xmlns:m="http://schemas.openxmlformats.org/officeDocument/2006/math" xmlns:v="urn:schemas-microsoft-com:vml" xmlns:wp14="http://schemas.microsoft.com/office/word/2010/wordprocessingDrawing" xmlns:wp="http://schemas.openxmlformats.org/drawingml/2006/wordprocessingDrawing" xmlns:w10="urn:schemas-microsoft-com:office:word" xmlns:w="http://schemas.openxmlformats.org/wordprocessingml/2006/main" xmlns:w14="http://schemas.microsoft.com/office/word/2010/wordml" xmlns:w15="http://schemas.microsoft.com/office/word/2012/wordml" xmlns:w16cex="http://schemas.microsoft.com/office/word/2018/wordml/cex" xmlns:w16cid="http://schemas.microsoft.com/office/word/2016/wordml/cid" xmlns:w16="http://schemas.microsoft.com/office/word/2018/wordml" xmlns:w16du="http://schemas.microsoft.com/office/word/2023/wordml/word16du" xmlns:w16sdtdh="http://schemas.microsoft.com/office/word/2020/wordml/sdtdatahash" xmlns:w16se="http://schemas.microsoft.com/office/word/2015/wordml/symex" xmlns:wpg="http://schemas.microsoft.com/office/word/2010/wordprocessingGroup" xmlns:wpi="http://schemas.microsoft.com/office/word/2010/wordprocessingInk" xmlns:wne="http://schemas.microsoft.com/office/word/2006/wordml" xmlns:wps="http://schemas.microsoft.com/office/word/2010/wordprocessingShape" mc:Ignorable="w14 w15 w16se w16cid w16 w16cex w16sdtdh w16du wp14">
   <w:p>
     <w:pPr>
       <w:pStyle w:val="Footer"/>
@@ -2400,7 +1870,7 @@
 </file>
 
 <file path=word/footer3.xml><?xml version="1.0" encoding="utf-8"?>
-<w:ftr xmlns:wpc="http://schemas.microsoft.com/office/word/2010/wordprocessingCanvas" xmlns:cx="http://schemas.microsoft.com/office/drawing/2014/chartex" xmlns:cx1="http://schemas.microsoft.com/office/drawing/2015/9/8/chartex" xmlns:cx2="http://schemas.microsoft.com/office/drawing/2015/10/21/chartex" xmlns:cx3="http://schemas.microsoft.com/office/drawing/2016/5/9/chartex" xmlns:cx4="http://schemas.microsoft.com/office/drawing/2016/5/10/chartex" xmlns:cx5="http://schemas.microsoft.com/office/drawing/2016/5/11/chartex" xmlns:cx6="http://schemas.microsoft.com/office/drawing/2016/5/12/chartex" xmlns:cx7="http://schemas.microsoft.com/office/drawing/2016/5/13/chartex" xmlns:cx8="http://schemas.microsoft.com/office/drawing/2016/5/14/chartex" xmlns:mc="http://schemas.openxmlformats.org/markup-compatibility/2006" xmlns:aink="http://schemas.microsoft.com/office/drawing/2016/ink" xmlns:am3d="http://schemas.microsoft.com/office/drawing/2017/model3d" xmlns:o="urn:schemas-microsoft-com:office:office" xmlns:oel="http://schemas.microsoft.com/office/2019/extlst" xmlns:r="http://schemas.openxmlformats.org/officeDocument/2006/relationships" xmlns:m="http://schemas.openxmlformats.org/officeDocument/2006/math" xmlns:v="urn:schemas-microsoft-com:vml" xmlns:wp14="http://schemas.microsoft.com/office/word/2010/wordprocessingDrawing" xmlns:wp="http://schemas.openxmlformats.org/drawingml/2006/wordprocessingDrawing" xmlns:w10="urn:schemas-microsoft-com:office:word" xmlns:w="http://schemas.openxmlformats.org/wordprocessingml/2006/main" xmlns:w14="http://schemas.microsoft.com/office/word/2010/wordml" xmlns:w15="http://schemas.microsoft.com/office/word/2012/wordml" xmlns:w16cex="http://schemas.microsoft.com/office/word/2018/wordml/cex" xmlns:w16cid="http://schemas.microsoft.com/office/word/2016/wordml/cid" xmlns:w16="http://schemas.microsoft.com/office/word/2018/wordml" xmlns:w16sdtdh="http://schemas.microsoft.com/office/word/2020/wordml/sdtdatahash" xmlns:w16se="http://schemas.microsoft.com/office/word/2015/wordml/symex" xmlns:wpg="http://schemas.microsoft.com/office/word/2010/wordprocessingGroup" xmlns:wpi="http://schemas.microsoft.com/office/word/2010/wordprocessingInk" xmlns:wne="http://schemas.microsoft.com/office/word/2006/wordml" xmlns:wps="http://schemas.microsoft.com/office/word/2010/wordprocessingShape" mc:Ignorable="w14 w15 w16se w16cid w16 w16cex w16sdtdh wp14">
+<w:ftr xmlns:wpc="http://schemas.microsoft.com/office/word/2010/wordprocessingCanvas" xmlns:cx="http://schemas.microsoft.com/office/drawing/2014/chartex" xmlns:cx1="http://schemas.microsoft.com/office/drawing/2015/9/8/chartex" xmlns:cx2="http://schemas.microsoft.com/office/drawing/2015/10/21/chartex" xmlns:cx3="http://schemas.microsoft.com/office/drawing/2016/5/9/chartex" xmlns:cx4="http://schemas.microsoft.com/office/drawing/2016/5/10/chartex" xmlns:cx5="http://schemas.microsoft.com/office/drawing/2016/5/11/chartex" xmlns:cx6="http://schemas.microsoft.com/office/drawing/2016/5/12/chartex" xmlns:cx7="http://schemas.microsoft.com/office/drawing/2016/5/13/chartex" xmlns:cx8="http://schemas.microsoft.com/office/drawing/2016/5/14/chartex" xmlns:mc="http://schemas.openxmlformats.org/markup-compatibility/2006" xmlns:aink="http://schemas.microsoft.com/office/drawing/2016/ink" xmlns:am3d="http://schemas.microsoft.com/office/drawing/2017/model3d" xmlns:o="urn:schemas-microsoft-com:office:office" xmlns:oel="http://schemas.microsoft.com/office/2019/extlst" xmlns:r="http://schemas.openxmlformats.org/officeDocument/2006/relationships" xmlns:m="http://schemas.openxmlformats.org/officeDocument/2006/math" xmlns:v="urn:schemas-microsoft-com:vml" xmlns:wp14="http://schemas.microsoft.com/office/word/2010/wordprocessingDrawing" xmlns:wp="http://schemas.openxmlformats.org/drawingml/2006/wordprocessingDrawing" xmlns:w10="urn:schemas-microsoft-com:office:word" xmlns:w="http://schemas.openxmlformats.org/wordprocessingml/2006/main" xmlns:w14="http://schemas.microsoft.com/office/word/2010/wordml" xmlns:w15="http://schemas.microsoft.com/office/word/2012/wordml" xmlns:w16cex="http://schemas.microsoft.com/office/word/2018/wordml/cex" xmlns:w16cid="http://schemas.microsoft.com/office/word/2016/wordml/cid" xmlns:w16="http://schemas.microsoft.com/office/word/2018/wordml" xmlns:w16du="http://schemas.microsoft.com/office/word/2023/wordml/word16du" xmlns:w16sdtdh="http://schemas.microsoft.com/office/word/2020/wordml/sdtdatahash" xmlns:w16se="http://schemas.microsoft.com/office/word/2015/wordml/symex" xmlns:wpg="http://schemas.microsoft.com/office/word/2010/wordprocessingGroup" xmlns:wpi="http://schemas.microsoft.com/office/word/2010/wordprocessingInk" xmlns:wne="http://schemas.microsoft.com/office/word/2006/wordml" xmlns:wps="http://schemas.microsoft.com/office/word/2010/wordprocessingShape" mc:Ignorable="w14 w15 w16se w16cid w16 w16cex w16sdtdh w16du wp14">
   <w:p>
     <w:pPr>
       <w:pStyle w:val="Footer"/>
@@ -2410,7 +1880,7 @@
 </file>
 
 <file path=word/footnotes.xml><?xml version="1.0" encoding="utf-8"?>
-<w:footnotes xmlns:wpc="http://schemas.microsoft.com/office/word/2010/wordprocessingCanvas" xmlns:cx="http://schemas.microsoft.com/office/drawing/2014/chartex" xmlns:cx1="http://schemas.microsoft.com/office/drawing/2015/9/8/chartex" xmlns:cx2="http://schemas.microsoft.com/office/drawing/2015/10/21/chartex" xmlns:cx3="http://schemas.microsoft.com/office/drawing/2016/5/9/chartex" xmlns:cx4="http://schemas.microsoft.com/office/drawing/2016/5/10/chartex" xmlns:cx5="http://schemas.microsoft.com/office/drawing/2016/5/11/chartex" xmlns:cx6="http://schemas.microsoft.com/office/drawing/2016/5/12/chartex" xmlns:cx7="http://schemas.microsoft.com/office/drawing/2016/5/13/chartex" xmlns:cx8="http://schemas.microsoft.com/office/drawing/2016/5/14/chartex" xmlns:mc="http://schemas.openxmlformats.org/markup-compatibility/2006" xmlns:aink="http://schemas.microsoft.com/office/drawing/2016/ink" xmlns:am3d="http://schemas.microsoft.com/office/drawing/2017/model3d" xmlns:o="urn:schemas-microsoft-com:office:office" xmlns:oel="http://schemas.microsoft.com/office/2019/extlst" xmlns:r="http://schemas.openxmlformats.org/officeDocument/2006/relationships" xmlns:m="http://schemas.openxmlformats.org/officeDocument/2006/math" xmlns:v="urn:schemas-microsoft-com:vml" xmlns:wp14="http://schemas.microsoft.com/office/word/2010/wordprocessingDrawing" xmlns:wp="http://schemas.openxmlformats.org/drawingml/2006/wordprocessingDrawing" xmlns:w10="urn:schemas-microsoft-com:office:word" xmlns:w="http://schemas.openxmlformats.org/wordprocessingml/2006/main" xmlns:w14="http://schemas.microsoft.com/office/word/2010/wordml" xmlns:w15="http://schemas.microsoft.com/office/word/2012/wordml" xmlns:w16cex="http://schemas.microsoft.com/office/word/2018/wordml/cex" xmlns:w16cid="http://schemas.microsoft.com/office/word/2016/wordml/cid" xmlns:w16="http://schemas.microsoft.com/office/word/2018/wordml" xmlns:w16sdtdh="http://schemas.microsoft.com/office/word/2020/wordml/sdtdatahash" xmlns:w16se="http://schemas.microsoft.com/office/word/2015/wordml/symex" xmlns:wpg="http://schemas.microsoft.com/office/word/2010/wordprocessingGroup" xmlns:wpi="http://schemas.microsoft.com/office/word/2010/wordprocessingInk" xmlns:wne="http://schemas.microsoft.com/office/word/2006/wordml" xmlns:wps="http://schemas.microsoft.com/office/word/2010/wordprocessingShape" mc:Ignorable="w14 w15 w16se w16cid w16 w16cex w16sdtdh wp14">
+<w:footnotes xmlns:wpc="http://schemas.microsoft.com/office/word/2010/wordprocessingCanvas" xmlns:cx="http://schemas.microsoft.com/office/drawing/2014/chartex" xmlns:cx1="http://schemas.microsoft.com/office/drawing/2015/9/8/chartex" xmlns:cx2="http://schemas.microsoft.com/office/drawing/2015/10/21/chartex" xmlns:cx3="http://schemas.microsoft.com/office/drawing/2016/5/9/chartex" xmlns:cx4="http://schemas.microsoft.com/office/drawing/2016/5/10/chartex" xmlns:cx5="http://schemas.microsoft.com/office/drawing/2016/5/11/chartex" xmlns:cx6="http://schemas.microsoft.com/office/drawing/2016/5/12/chartex" xmlns:cx7="http://schemas.microsoft.com/office/drawing/2016/5/13/chartex" xmlns:cx8="http://schemas.microsoft.com/office/drawing/2016/5/14/chartex" xmlns:mc="http://schemas.openxmlformats.org/markup-compatibility/2006" xmlns:aink="http://schemas.microsoft.com/office/drawing/2016/ink" xmlns:am3d="http://schemas.microsoft.com/office/drawing/2017/model3d" xmlns:o="urn:schemas-microsoft-com:office:office" xmlns:oel="http://schemas.microsoft.com/office/2019/extlst" xmlns:r="http://schemas.openxmlformats.org/officeDocument/2006/relationships" xmlns:m="http://schemas.openxmlformats.org/officeDocument/2006/math" xmlns:v="urn:schemas-microsoft-com:vml" xmlns:wp14="http://schemas.microsoft.com/office/word/2010/wordprocessingDrawing" xmlns:wp="http://schemas.openxmlformats.org/drawingml/2006/wordprocessingDrawing" xmlns:w10="urn:schemas-microsoft-com:office:word" xmlns:w="http://schemas.openxmlformats.org/wordprocessingml/2006/main" xmlns:w14="http://schemas.microsoft.com/office/word/2010/wordml" xmlns:w15="http://schemas.microsoft.com/office/word/2012/wordml" xmlns:w16cex="http://schemas.microsoft.com/office/word/2018/wordml/cex" xmlns:w16cid="http://schemas.microsoft.com/office/word/2016/wordml/cid" xmlns:w16="http://schemas.microsoft.com/office/word/2018/wordml" xmlns:w16du="http://schemas.microsoft.com/office/word/2023/wordml/word16du" xmlns:w16sdtdh="http://schemas.microsoft.com/office/word/2020/wordml/sdtdatahash" xmlns:w16se="http://schemas.microsoft.com/office/word/2015/wordml/symex" xmlns:wpg="http://schemas.microsoft.com/office/word/2010/wordprocessingGroup" xmlns:wpi="http://schemas.microsoft.com/office/word/2010/wordprocessingInk" xmlns:wne="http://schemas.microsoft.com/office/word/2006/wordml" xmlns:wps="http://schemas.microsoft.com/office/word/2010/wordprocessingShape" mc:Ignorable="w14 w15 w16se w16cid w16 w16cex w16sdtdh w16du wp14">
   <w:footnote w:type="separator" w:id="-1">
     <w:p>
       <w:pPr>
@@ -2435,7 +1905,7 @@
 </file>
 
 <file path=word/header1.xml><?xml version="1.0" encoding="utf-8"?>
-<w:hdr xmlns:wpc="http://schemas.microsoft.com/office/word/2010/wordprocessingCanvas" xmlns:cx="http://schemas.microsoft.com/office/drawing/2014/chartex" xmlns:cx1="http://schemas.microsoft.com/office/drawing/2015/9/8/chartex" xmlns:cx2="http://schemas.microsoft.com/office/drawing/2015/10/21/chartex" xmlns:cx3="http://schemas.microsoft.com/office/drawing/2016/5/9/chartex" xmlns:cx4="http://schemas.microsoft.com/office/drawing/2016/5/10/chartex" xmlns:cx5="http://schemas.microsoft.com/office/drawing/2016/5/11/chartex" xmlns:cx6="http://schemas.microsoft.com/office/drawing/2016/5/12/chartex" xmlns:cx7="http://schemas.microsoft.com/office/drawing/2016/5/13/chartex" xmlns:cx8="http://schemas.microsoft.com/office/drawing/2016/5/14/chartex" xmlns:mc="http://schemas.openxmlformats.org/markup-compatibility/2006" xmlns:aink="http://schemas.microsoft.com/office/drawing/2016/ink" xmlns:am3d="http://schemas.microsoft.com/office/drawing/2017/model3d" xmlns:o="urn:schemas-microsoft-com:office:office" xmlns:oel="http://schemas.microsoft.com/office/2019/extlst" xmlns:r="http://schemas.openxmlformats.org/officeDocument/2006/relationships" xmlns:m="http://schemas.openxmlformats.org/officeDocument/2006/math" xmlns:v="urn:schemas-microsoft-com:vml" xmlns:wp14="http://schemas.microsoft.com/office/word/2010/wordprocessingDrawing" xmlns:wp="http://schemas.openxmlformats.org/drawingml/2006/wordprocessingDrawing" xmlns:w10="urn:schemas-microsoft-com:office:word" xmlns:w="http://schemas.openxmlformats.org/wordprocessingml/2006/main" xmlns:w14="http://schemas.microsoft.com/office/word/2010/wordml" xmlns:w15="http://schemas.microsoft.com/office/word/2012/wordml" xmlns:w16cex="http://schemas.microsoft.com/office/word/2018/wordml/cex" xmlns:w16cid="http://schemas.microsoft.com/office/word/2016/wordml/cid" xmlns:w16="http://schemas.microsoft.com/office/word/2018/wordml" xmlns:w16sdtdh="http://schemas.microsoft.com/office/word/2020/wordml/sdtdatahash" xmlns:w16se="http://schemas.microsoft.com/office/word/2015/wordml/symex" xmlns:wpg="http://schemas.microsoft.com/office/word/2010/wordprocessingGroup" xmlns:wpi="http://schemas.microsoft.com/office/word/2010/wordprocessingInk" xmlns:wne="http://schemas.microsoft.com/office/word/2006/wordml" xmlns:wps="http://schemas.microsoft.com/office/word/2010/wordprocessingShape" mc:Ignorable="w14 w15 w16se w16cid w16 w16cex w16sdtdh wp14">
+<w:hdr xmlns:wpc="http://schemas.microsoft.com/office/word/2010/wordprocessingCanvas" xmlns:cx="http://schemas.microsoft.com/office/drawing/2014/chartex" xmlns:cx1="http://schemas.microsoft.com/office/drawing/2015/9/8/chartex" xmlns:cx2="http://schemas.microsoft.com/office/drawing/2015/10/21/chartex" xmlns:cx3="http://schemas.microsoft.com/office/drawing/2016/5/9/chartex" xmlns:cx4="http://schemas.microsoft.com/office/drawing/2016/5/10/chartex" xmlns:cx5="http://schemas.microsoft.com/office/drawing/2016/5/11/chartex" xmlns:cx6="http://schemas.microsoft.com/office/drawing/2016/5/12/chartex" xmlns:cx7="http://schemas.microsoft.com/office/drawing/2016/5/13/chartex" xmlns:cx8="http://schemas.microsoft.com/office/drawing/2016/5/14/chartex" xmlns:mc="http://schemas.openxmlformats.org/markup-compatibility/2006" xmlns:aink="http://schemas.microsoft.com/office/drawing/2016/ink" xmlns:am3d="http://schemas.microsoft.com/office/drawing/2017/model3d" xmlns:o="urn:schemas-microsoft-com:office:office" xmlns:oel="http://schemas.microsoft.com/office/2019/extlst" xmlns:r="http://schemas.openxmlformats.org/officeDocument/2006/relationships" xmlns:m="http://schemas.openxmlformats.org/officeDocument/2006/math" xmlns:v="urn:schemas-microsoft-com:vml" xmlns:wp14="http://schemas.microsoft.com/office/word/2010/wordprocessingDrawing" xmlns:wp="http://schemas.openxmlformats.org/drawingml/2006/wordprocessingDrawing" xmlns:w10="urn:schemas-microsoft-com:office:word" xmlns:w="http://schemas.openxmlformats.org/wordprocessingml/2006/main" xmlns:w14="http://schemas.microsoft.com/office/word/2010/wordml" xmlns:w15="http://schemas.microsoft.com/office/word/2012/wordml" xmlns:w16cex="http://schemas.microsoft.com/office/word/2018/wordml/cex" xmlns:w16cid="http://schemas.microsoft.com/office/word/2016/wordml/cid" xmlns:w16="http://schemas.microsoft.com/office/word/2018/wordml" xmlns:w16du="http://schemas.microsoft.com/office/word/2023/wordml/word16du" xmlns:w16sdtdh="http://schemas.microsoft.com/office/word/2020/wordml/sdtdatahash" xmlns:w16se="http://schemas.microsoft.com/office/word/2015/wordml/symex" xmlns:wpg="http://schemas.microsoft.com/office/word/2010/wordprocessingGroup" xmlns:wpi="http://schemas.microsoft.com/office/word/2010/wordprocessingInk" xmlns:wne="http://schemas.microsoft.com/office/word/2006/wordml" xmlns:wps="http://schemas.microsoft.com/office/word/2010/wordprocessingShape" mc:Ignorable="w14 w15 w16se w16cid w16 w16cex w16sdtdh w16du wp14">
   <w:p>
     <w:pPr>
       <w:pStyle w:val="Header"/>
@@ -2445,7 +1915,7 @@
 </file>
 
 <file path=word/header2.xml><?xml version="1.0" encoding="utf-8"?>
-<w:hdr xmlns:wpc="http://schemas.microsoft.com/office/word/2010/wordprocessingCanvas" xmlns:cx="http://schemas.microsoft.com/office/drawing/2014/chartex" xmlns:cx1="http://schemas.microsoft.com/office/drawing/2015/9/8/chartex" xmlns:cx2="http://schemas.microsoft.com/office/drawing/2015/10/21/chartex" xmlns:cx3="http://schemas.microsoft.com/office/drawing/2016/5/9/chartex" xmlns:cx4="http://schemas.microsoft.com/office/drawing/2016/5/10/chartex" xmlns:cx5="http://schemas.microsoft.com/office/drawing/2016/5/11/chartex" xmlns:cx6="http://schemas.microsoft.com/office/drawing/2016/5/12/chartex" xmlns:cx7="http://schemas.microsoft.com/office/drawing/2016/5/13/chartex" xmlns:cx8="http://schemas.microsoft.com/office/drawing/2016/5/14/chartex" xmlns:mc="http://schemas.openxmlformats.org/markup-compatibility/2006" xmlns:aink="http://schemas.microsoft.com/office/drawing/2016/ink" xmlns:am3d="http://schemas.microsoft.com/office/drawing/2017/model3d" xmlns:o="urn:schemas-microsoft-com:office:office" xmlns:oel="http://schemas.microsoft.com/office/2019/extlst" xmlns:r="http://schemas.openxmlformats.org/officeDocument/2006/relationships" xmlns:m="http://schemas.openxmlformats.org/officeDocument/2006/math" xmlns:v="urn:schemas-microsoft-com:vml" xmlns:wp14="http://schemas.microsoft.com/office/word/2010/wordprocessingDrawing" xmlns:wp="http://schemas.openxmlformats.org/drawingml/2006/wordprocessingDrawing" xmlns:w10="urn:schemas-microsoft-com:office:word" xmlns:w="http://schemas.openxmlformats.org/wordprocessingml/2006/main" xmlns:w14="http://schemas.microsoft.com/office/word/2010/wordml" xmlns:w15="http://schemas.microsoft.com/office/word/2012/wordml" xmlns:w16cex="http://schemas.microsoft.com/office/word/2018/wordml/cex" xmlns:w16cid="http://schemas.microsoft.com/office/word/2016/wordml/cid" xmlns:w16="http://schemas.microsoft.com/office/word/2018/wordml" xmlns:w16sdtdh="http://schemas.microsoft.com/office/word/2020/wordml/sdtdatahash" xmlns:w16se="http://schemas.microsoft.com/office/word/2015/wordml/symex" xmlns:wpg="http://schemas.microsoft.com/office/word/2010/wordprocessingGroup" xmlns:wpi="http://schemas.microsoft.com/office/word/2010/wordprocessingInk" xmlns:wne="http://schemas.microsoft.com/office/word/2006/wordml" xmlns:wps="http://schemas.microsoft.com/office/word/2010/wordprocessingShape" mc:Ignorable="w14 w15 w16se w16cid w16 w16cex w16sdtdh wp14">
+<w:hdr xmlns:wpc="http://schemas.microsoft.com/office/word/2010/wordprocessingCanvas" xmlns:cx="http://schemas.microsoft.com/office/drawing/2014/chartex" xmlns:cx1="http://schemas.microsoft.com/office/drawing/2015/9/8/chartex" xmlns:cx2="http://schemas.microsoft.com/office/drawing/2015/10/21/chartex" xmlns:cx3="http://schemas.microsoft.com/office/drawing/2016/5/9/chartex" xmlns:cx4="http://schemas.microsoft.com/office/drawing/2016/5/10/chartex" xmlns:cx5="http://schemas.microsoft.com/office/drawing/2016/5/11/chartex" xmlns:cx6="http://schemas.microsoft.com/office/drawing/2016/5/12/chartex" xmlns:cx7="http://schemas.microsoft.com/office/drawing/2016/5/13/chartex" xmlns:cx8="http://schemas.microsoft.com/office/drawing/2016/5/14/chartex" xmlns:mc="http://schemas.openxmlformats.org/markup-compatibility/2006" xmlns:aink="http://schemas.microsoft.com/office/drawing/2016/ink" xmlns:am3d="http://schemas.microsoft.com/office/drawing/2017/model3d" xmlns:o="urn:schemas-microsoft-com:office:office" xmlns:oel="http://schemas.microsoft.com/office/2019/extlst" xmlns:r="http://schemas.openxmlformats.org/officeDocument/2006/relationships" xmlns:m="http://schemas.openxmlformats.org/officeDocument/2006/math" xmlns:v="urn:schemas-microsoft-com:vml" xmlns:wp14="http://schemas.microsoft.com/office/word/2010/wordprocessingDrawing" xmlns:wp="http://schemas.openxmlformats.org/drawingml/2006/wordprocessingDrawing" xmlns:w10="urn:schemas-microsoft-com:office:word" xmlns:w="http://schemas.openxmlformats.org/wordprocessingml/2006/main" xmlns:w14="http://schemas.microsoft.com/office/word/2010/wordml" xmlns:w15="http://schemas.microsoft.com/office/word/2012/wordml" xmlns:w16cex="http://schemas.microsoft.com/office/word/2018/wordml/cex" xmlns:w16cid="http://schemas.microsoft.com/office/word/2016/wordml/cid" xmlns:w16="http://schemas.microsoft.com/office/word/2018/wordml" xmlns:w16du="http://schemas.microsoft.com/office/word/2023/wordml/word16du" xmlns:w16sdtdh="http://schemas.microsoft.com/office/word/2020/wordml/sdtdatahash" xmlns:w16se="http://schemas.microsoft.com/office/word/2015/wordml/symex" xmlns:wpg="http://schemas.microsoft.com/office/word/2010/wordprocessingGroup" xmlns:wpi="http://schemas.microsoft.com/office/word/2010/wordprocessingInk" xmlns:wne="http://schemas.microsoft.com/office/word/2006/wordml" xmlns:wps="http://schemas.microsoft.com/office/word/2010/wordprocessingShape" mc:Ignorable="w14 w15 w16se w16cid w16 w16cex w16sdtdh w16du wp14">
   <w:p>
     <w:pPr>
       <w:pStyle w:val="Header"/>
@@ -2455,7 +1925,7 @@
 </file>
 
 <file path=word/header3.xml><?xml version="1.0" encoding="utf-8"?>
-<w:hdr xmlns:wpc="http://schemas.microsoft.com/office/word/2010/wordprocessingCanvas" xmlns:cx="http://schemas.microsoft.com/office/drawing/2014/chartex" xmlns:cx1="http://schemas.microsoft.com/office/drawing/2015/9/8/chartex" xmlns:cx2="http://schemas.microsoft.com/office/drawing/2015/10/21/chartex" xmlns:cx3="http://schemas.microsoft.com/office/drawing/2016/5/9/chartex" xmlns:cx4="http://schemas.microsoft.com/office/drawing/2016/5/10/chartex" xmlns:cx5="http://schemas.microsoft.com/office/drawing/2016/5/11/chartex" xmlns:cx6="http://schemas.microsoft.com/office/drawing/2016/5/12/chartex" xmlns:cx7="http://schemas.microsoft.com/office/drawing/2016/5/13/chartex" xmlns:cx8="http://schemas.microsoft.com/office/drawing/2016/5/14/chartex" xmlns:mc="http://schemas.openxmlformats.org/markup-compatibility/2006" xmlns:aink="http://schemas.microsoft.com/office/drawing/2016/ink" xmlns:am3d="http://schemas.microsoft.com/office/drawing/2017/model3d" xmlns:o="urn:schemas-microsoft-com:office:office" xmlns:oel="http://schemas.microsoft.com/office/2019/extlst" xmlns:r="http://schemas.openxmlformats.org/officeDocument/2006/relationships" xmlns:m="http://schemas.openxmlformats.org/officeDocument/2006/math" xmlns:v="urn:schemas-microsoft-com:vml" xmlns:wp14="http://schemas.microsoft.com/office/word/2010/wordprocessingDrawing" xmlns:wp="http://schemas.openxmlformats.org/drawingml/2006/wordprocessingDrawing" xmlns:w10="urn:schemas-microsoft-com:office:word" xmlns:w="http://schemas.openxmlformats.org/wordprocessingml/2006/main" xmlns:w14="http://schemas.microsoft.com/office/word/2010/wordml" xmlns:w15="http://schemas.microsoft.com/office/word/2012/wordml" xmlns:w16cex="http://schemas.microsoft.com/office/word/2018/wordml/cex" xmlns:w16cid="http://schemas.microsoft.com/office/word/2016/wordml/cid" xmlns:w16="http://schemas.microsoft.com/office/word/2018/wordml" xmlns:w16sdtdh="http://schemas.microsoft.com/office/word/2020/wordml/sdtdatahash" xmlns:w16se="http://schemas.microsoft.com/office/word/2015/wordml/symex" xmlns:wpg="http://schemas.microsoft.com/office/word/2010/wordprocessingGroup" xmlns:wpi="http://schemas.microsoft.com/office/word/2010/wordprocessingInk" xmlns:wne="http://schemas.microsoft.com/office/word/2006/wordml" xmlns:wps="http://schemas.microsoft.com/office/word/2010/wordprocessingShape" mc:Ignorable="w14 w15 w16se w16cid w16 w16cex w16sdtdh wp14">
+<w:hdr xmlns:wpc="http://schemas.microsoft.com/office/word/2010/wordprocessingCanvas" xmlns:cx="http://schemas.microsoft.com/office/drawing/2014/chartex" xmlns:cx1="http://schemas.microsoft.com/office/drawing/2015/9/8/chartex" xmlns:cx2="http://schemas.microsoft.com/office/drawing/2015/10/21/chartex" xmlns:cx3="http://schemas.microsoft.com/office/drawing/2016/5/9/chartex" xmlns:cx4="http://schemas.microsoft.com/office/drawing/2016/5/10/chartex" xmlns:cx5="http://schemas.microsoft.com/office/drawing/2016/5/11/chartex" xmlns:cx6="http://schemas.microsoft.com/office/drawing/2016/5/12/chartex" xmlns:cx7="http://schemas.microsoft.com/office/drawing/2016/5/13/chartex" xmlns:cx8="http://schemas.microsoft.com/office/drawing/2016/5/14/chartex" xmlns:mc="http://schemas.openxmlformats.org/markup-compatibility/2006" xmlns:aink="http://schemas.microsoft.com/office/drawing/2016/ink" xmlns:am3d="http://schemas.microsoft.com/office/drawing/2017/model3d" xmlns:o="urn:schemas-microsoft-com:office:office" xmlns:oel="http://schemas.microsoft.com/office/2019/extlst" xmlns:r="http://schemas.openxmlformats.org/officeDocument/2006/relationships" xmlns:m="http://schemas.openxmlformats.org/officeDocument/2006/math" xmlns:v="urn:schemas-microsoft-com:vml" xmlns:wp14="http://schemas.microsoft.com/office/word/2010/wordprocessingDrawing" xmlns:wp="http://schemas.openxmlformats.org/drawingml/2006/wordprocessingDrawing" xmlns:w10="urn:schemas-microsoft-com:office:word" xmlns:w="http://schemas.openxmlformats.org/wordprocessingml/2006/main" xmlns:w14="http://schemas.microsoft.com/office/word/2010/wordml" xmlns:w15="http://schemas.microsoft.com/office/word/2012/wordml" xmlns:w16cex="http://schemas.microsoft.com/office/word/2018/wordml/cex" xmlns:w16cid="http://schemas.microsoft.com/office/word/2016/wordml/cid" xmlns:w16="http://schemas.microsoft.com/office/word/2018/wordml" xmlns:w16du="http://schemas.microsoft.com/office/word/2023/wordml/word16du" xmlns:w16sdtdh="http://schemas.microsoft.com/office/word/2020/wordml/sdtdatahash" xmlns:w16se="http://schemas.microsoft.com/office/word/2015/wordml/symex" xmlns:wpg="http://schemas.microsoft.com/office/word/2010/wordprocessingGroup" xmlns:wpi="http://schemas.microsoft.com/office/word/2010/wordprocessingInk" xmlns:wne="http://schemas.microsoft.com/office/word/2006/wordml" xmlns:wps="http://schemas.microsoft.com/office/word/2010/wordprocessingShape" mc:Ignorable="w14 w15 w16se w16cid w16 w16cex w16sdtdh w16du wp14">
   <w:p>
     <w:pPr>
       <w:pStyle w:val="Header"/>
@@ -2465,7 +1935,7 @@
 </file>
 
 <file path=word/numbering.xml><?xml version="1.0" encoding="utf-8"?>
-<w:numbering xmlns:wpc="http://schemas.microsoft.com/office/word/2010/wordprocessingCanvas" xmlns:cx="http://schemas.microsoft.com/office/drawing/2014/chartex" xmlns:cx1="http://schemas.microsoft.com/office/drawing/2015/9/8/chartex" xmlns:cx2="http://schemas.microsoft.com/office/drawing/2015/10/21/chartex" xmlns:cx3="http://schemas.microsoft.com/office/drawing/2016/5/9/chartex" xmlns:cx4="http://schemas.microsoft.com/office/drawing/2016/5/10/chartex" xmlns:cx5="http://schemas.microsoft.com/office/drawing/2016/5/11/chartex" xmlns:cx6="http://schemas.microsoft.com/office/drawing/2016/5/12/chartex" xmlns:cx7="http://schemas.microsoft.com/office/drawing/2016/5/13/chartex" xmlns:cx8="http://schemas.microsoft.com/office/drawing/2016/5/14/chartex" xmlns:mc="http://schemas.openxmlformats.org/markup-compatibility/2006" xmlns:aink="http://schemas.microsoft.com/office/drawing/2016/ink" xmlns:am3d="http://schemas.microsoft.com/office/drawing/2017/model3d" xmlns:o="urn:schemas-microsoft-com:office:office" xmlns:oel="http://schemas.microsoft.com/office/2019/extlst" xmlns:r="http://schemas.openxmlformats.org/officeDocument/2006/relationships" xmlns:m="http://schemas.openxmlformats.org/officeDocument/2006/math" xmlns:v="urn:schemas-microsoft-com:vml" xmlns:wp14="http://schemas.microsoft.com/office/word/2010/wordprocessingDrawing" xmlns:wp="http://schemas.openxmlformats.org/drawingml/2006/wordprocessingDrawing" xmlns:w10="urn:schemas-microsoft-com:office:word" xmlns:w="http://schemas.openxmlformats.org/wordprocessingml/2006/main" xmlns:w14="http://schemas.microsoft.com/office/word/2010/wordml" xmlns:w15="http://schemas.microsoft.com/office/word/2012/wordml" xmlns:w16cex="http://schemas.microsoft.com/office/word/2018/wordml/cex" xmlns:w16cid="http://schemas.microsoft.com/office/word/2016/wordml/cid" xmlns:w16="http://schemas.microsoft.com/office/word/2018/wordml" xmlns:w16sdtdh="http://schemas.microsoft.com/office/word/2020/wordml/sdtdatahash" xmlns:w16se="http://schemas.microsoft.com/office/word/2015/wordml/symex" xmlns:wpg="http://schemas.microsoft.com/office/word/2010/wordprocessingGroup" xmlns:wpi="http://schemas.microsoft.com/office/word/2010/wordprocessingInk" xmlns:wne="http://schemas.microsoft.com/office/word/2006/wordml" xmlns:wps="http://schemas.microsoft.com/office/word/2010/wordprocessingShape" mc:Ignorable="w14 w15 w16se w16cid w16 w16cex w16sdtdh wp14">
+<w:numbering xmlns:wpc="http://schemas.microsoft.com/office/word/2010/wordprocessingCanvas" xmlns:cx="http://schemas.microsoft.com/office/drawing/2014/chartex" xmlns:cx1="http://schemas.microsoft.com/office/drawing/2015/9/8/chartex" xmlns:cx2="http://schemas.microsoft.com/office/drawing/2015/10/21/chartex" xmlns:cx3="http://schemas.microsoft.com/office/drawing/2016/5/9/chartex" xmlns:cx4="http://schemas.microsoft.com/office/drawing/2016/5/10/chartex" xmlns:cx5="http://schemas.microsoft.com/office/drawing/2016/5/11/chartex" xmlns:cx6="http://schemas.microsoft.com/office/drawing/2016/5/12/chartex" xmlns:cx7="http://schemas.microsoft.com/office/drawing/2016/5/13/chartex" xmlns:cx8="http://schemas.microsoft.com/office/drawing/2016/5/14/chartex" xmlns:mc="http://schemas.openxmlformats.org/markup-compatibility/2006" xmlns:aink="http://schemas.microsoft.com/office/drawing/2016/ink" xmlns:am3d="http://schemas.microsoft.com/office/drawing/2017/model3d" xmlns:o="urn:schemas-microsoft-com:office:office" xmlns:oel="http://schemas.microsoft.com/office/2019/extlst" xmlns:r="http://schemas.openxmlformats.org/officeDocument/2006/relationships" xmlns:m="http://schemas.openxmlformats.org/officeDocument/2006/math" xmlns:v="urn:schemas-microsoft-com:vml" xmlns:wp14="http://schemas.microsoft.com/office/word/2010/wordprocessingDrawing" xmlns:wp="http://schemas.openxmlformats.org/drawingml/2006/wordprocessingDrawing" xmlns:w10="urn:schemas-microsoft-com:office:word" xmlns:w="http://schemas.openxmlformats.org/wordprocessingml/2006/main" xmlns:w14="http://schemas.microsoft.com/office/word/2010/wordml" xmlns:w15="http://schemas.microsoft.com/office/word/2012/wordml" xmlns:w16cex="http://schemas.microsoft.com/office/word/2018/wordml/cex" xmlns:w16cid="http://schemas.microsoft.com/office/word/2016/wordml/cid" xmlns:w16="http://schemas.microsoft.com/office/word/2018/wordml" xmlns:w16du="http://schemas.microsoft.com/office/word/2023/wordml/word16du" xmlns:w16sdtdh="http://schemas.microsoft.com/office/word/2020/wordml/sdtdatahash" xmlns:w16se="http://schemas.microsoft.com/office/word/2015/wordml/symex" xmlns:wpg="http://schemas.microsoft.com/office/word/2010/wordprocessingGroup" xmlns:wpi="http://schemas.microsoft.com/office/word/2010/wordprocessingInk" xmlns:wne="http://schemas.microsoft.com/office/word/2006/wordml" xmlns:wps="http://schemas.microsoft.com/office/word/2010/wordprocessingShape" mc:Ignorable="w14 w15 w16se w16cid w16 w16cex w16sdtdh w16du wp14">
   <w:abstractNum w:abstractNumId="0" w15:restartNumberingAfterBreak="0">
     <w:nsid w:val="210D2DDA"/>
     <w:multiLevelType w:val="hybridMultilevel"/>
@@ -3318,7 +2788,7 @@
 </file>
 
 <file path=word/styles.xml><?xml version="1.0" encoding="utf-8"?>
-<w:styles xmlns:mc="http://schemas.openxmlformats.org/markup-compatibility/2006" xmlns:r="http://schemas.openxmlformats.org/officeDocument/2006/relationships" xmlns:w="http://schemas.openxmlformats.org/wordprocessingml/2006/main" xmlns:w14="http://schemas.microsoft.com/office/word/2010/wordml" xmlns:w15="http://schemas.microsoft.com/office/word/2012/wordml" xmlns:w16cex="http://schemas.microsoft.com/office/word/2018/wordml/cex" xmlns:w16cid="http://schemas.microsoft.com/office/word/2016/wordml/cid" xmlns:w16="http://schemas.microsoft.com/office/word/2018/wordml" xmlns:w16sdtdh="http://schemas.microsoft.com/office/word/2020/wordml/sdtdatahash" xmlns:w16se="http://schemas.microsoft.com/office/word/2015/wordml/symex" mc:Ignorable="w14 w15 w16se w16cid w16 w16cex w16sdtdh">
+<w:styles xmlns:mc="http://schemas.openxmlformats.org/markup-compatibility/2006" xmlns:r="http://schemas.openxmlformats.org/officeDocument/2006/relationships" xmlns:w="http://schemas.openxmlformats.org/wordprocessingml/2006/main" xmlns:w14="http://schemas.microsoft.com/office/word/2010/wordml" xmlns:w15="http://schemas.microsoft.com/office/word/2012/wordml" xmlns:w16cex="http://schemas.microsoft.com/office/word/2018/wordml/cex" xmlns:w16cid="http://schemas.microsoft.com/office/word/2016/wordml/cid" xmlns:w16="http://schemas.microsoft.com/office/word/2018/wordml" xmlns:w16du="http://schemas.microsoft.com/office/word/2023/wordml/word16du" xmlns:w16sdtdh="http://schemas.microsoft.com/office/word/2020/wordml/sdtdatahash" xmlns:w16se="http://schemas.microsoft.com/office/word/2015/wordml/symex" mc:Ignorable="w14 w15 w16se w16cid w16 w16cex w16sdtdh w16du">
   <w:docDefaults>
     <w:rPrDefault>
       <w:rPr>
@@ -4173,6 +3643,6 @@
 
 <file path=docMetadata/LabelInfo.xml><?xml version="1.0" encoding="utf-8"?>
 <clbl:labelList xmlns:clbl="http://schemas.microsoft.com/office/2020/mipLabelMetadata">
-  <clbl:label id="{fa22dce2-39a9-4bf4-a557-7a50b593b56a}" enabled="1" method="Privileged" siteId="{3e0088dc-0629-4ae6-aa8c-813e7a296f50}" contentBits="0" removed="0"/>
+  <clbl:label id="{fa22dce2-39a9-4bf4-a557-7a50b593b56a}" enabled="1" method="Privileged" siteId="{3e0088dc-0629-4ae6-aa8c-813e7a296f50}" removed="0"/>
 </clbl:labelList>
 </file>
</xml_diff>